<commit_message>
Added Workbook 2 files, Created Workbook 3 and first task
</commit_message>
<xml_diff>
--- a/Workbook 2/workbook2.docx
+++ b/Workbook 2/workbook2.docx
@@ -1301,6 +1301,7 @@
                 <w:rFonts w:ascii="Courier New" w:eastAsiaTheme="minorHAnsi" w:hAnsi="Courier New" w:cs="Courier New"/>
                 <w:color w:val="000000" w:themeColor="text1"/>
                 <w:szCs w:val="28"/>
+                <w:lang w:val="en-US"/>
               </w:rPr>
             </w:pPr>
             <w:r>
@@ -1308,6 +1309,7 @@
                 <w:rFonts w:ascii="Courier New" w:eastAsiaTheme="minorHAnsi" w:hAnsi="Courier New" w:cs="Courier New"/>
                 <w:color w:val="000000" w:themeColor="text1"/>
                 <w:szCs w:val="28"/>
+                <w:lang w:val="en-US"/>
               </w:rPr>
               <w:t>};</w:t>
             </w:r>
@@ -1321,6 +1323,7 @@
                 <w:rFonts w:ascii="Courier New" w:eastAsiaTheme="minorHAnsi" w:hAnsi="Courier New" w:cs="Courier New"/>
                 <w:color w:val="000000" w:themeColor="text1"/>
                 <w:szCs w:val="28"/>
+                <w:lang w:val="en-US"/>
               </w:rPr>
             </w:pPr>
           </w:p>
@@ -2549,8 +2552,8 @@
         <w:tblLook w:val="04A0" w:firstRow="1" w:lastRow="0" w:firstColumn="1" w:lastColumn="0" w:noHBand="0" w:noVBand="1"/>
       </w:tblPr>
       <w:tblGrid>
-        <w:gridCol w:w="244"/>
-        <w:gridCol w:w="9536"/>
+        <w:gridCol w:w="222"/>
+        <w:gridCol w:w="10137"/>
       </w:tblGrid>
       <w:tr>
         <w:tc>
@@ -2756,6 +2759,53 @@
                 <w:lang w:val="en-US"/>
               </w:rPr>
             </w:pPr>
+            <w:r>
+              <w:rPr>
+                <w:noProof/>
+                <w:lang w:val="en-US"/>
+              </w:rPr>
+              <w:drawing>
+                <wp:inline distT="0" distB="0" distL="0" distR="0" wp14:anchorId="1AA27BE9" wp14:editId="360261DA">
+                  <wp:extent cx="6152515" cy="9431655"/>
+                  <wp:effectExtent l="0" t="0" r="0" b="4445"/>
+                  <wp:docPr id="95317921" name="Рисунок 1"/>
+                  <wp:cNvGraphicFramePr>
+                    <a:graphicFrameLocks xmlns:a="http://schemas.openxmlformats.org/drawingml/2006/main" noChangeAspect="1"/>
+                  </wp:cNvGraphicFramePr>
+                  <a:graphic xmlns:a="http://schemas.openxmlformats.org/drawingml/2006/main">
+                    <a:graphicData uri="http://schemas.openxmlformats.org/drawingml/2006/picture">
+                      <pic:pic xmlns:pic="http://schemas.openxmlformats.org/drawingml/2006/picture">
+                        <pic:nvPicPr>
+                          <pic:cNvPr id="95317921" name="Рисунок 95317921"/>
+                          <pic:cNvPicPr/>
+                        </pic:nvPicPr>
+                        <pic:blipFill>
+                          <a:blip r:embed="rId11">
+                            <a:extLst>
+                              <a:ext uri="{28A0092B-C50C-407E-A947-70E740481C1C}">
+                                <a14:useLocalDpi xmlns:a14="http://schemas.microsoft.com/office/drawing/2010/main" val="0"/>
+                              </a:ext>
+                            </a:extLst>
+                          </a:blip>
+                          <a:stretch>
+                            <a:fillRect/>
+                          </a:stretch>
+                        </pic:blipFill>
+                        <pic:spPr>
+                          <a:xfrm>
+                            <a:off x="0" y="0"/>
+                            <a:ext cx="6152515" cy="9431655"/>
+                          </a:xfrm>
+                          <a:prstGeom prst="rect">
+                            <a:avLst/>
+                          </a:prstGeom>
+                        </pic:spPr>
+                      </pic:pic>
+                    </a:graphicData>
+                  </a:graphic>
+                </wp:inline>
+              </w:drawing>
+            </w:r>
           </w:p>
         </w:tc>
       </w:tr>
@@ -2785,6 +2835,7 @@
                 <w:i/>
                 <w:iCs/>
               </w:rPr>
+              <w:lastRenderedPageBreak/>
               <w:t>Ответ:</w:t>
             </w:r>
           </w:p>
@@ -2832,6 +2883,53 @@
                 <w:lang w:val="en-US"/>
               </w:rPr>
             </w:pPr>
+            <w:r>
+              <w:rPr>
+                <w:noProof/>
+                <w:lang w:val="en-US"/>
+              </w:rPr>
+              <w:drawing>
+                <wp:inline distT="0" distB="0" distL="0" distR="0" wp14:anchorId="25C75085" wp14:editId="375442E8">
+                  <wp:extent cx="6299835" cy="1445260"/>
+                  <wp:effectExtent l="0" t="0" r="0" b="2540"/>
+                  <wp:docPr id="1379959995" name="Рисунок 2" descr="Изображение выглядит как текст, снимок экрана, Шрифт, черный&#10;&#10;Автоматически созданное описание"/>
+                  <wp:cNvGraphicFramePr>
+                    <a:graphicFrameLocks xmlns:a="http://schemas.openxmlformats.org/drawingml/2006/main" noChangeAspect="1"/>
+                  </wp:cNvGraphicFramePr>
+                  <a:graphic xmlns:a="http://schemas.openxmlformats.org/drawingml/2006/main">
+                    <a:graphicData uri="http://schemas.openxmlformats.org/drawingml/2006/picture">
+                      <pic:pic xmlns:pic="http://schemas.openxmlformats.org/drawingml/2006/picture">
+                        <pic:nvPicPr>
+                          <pic:cNvPr id="1379959995" name="Рисунок 2" descr="Изображение выглядит как текст, снимок экрана, Шрифт, черный&#10;&#10;Автоматически созданное описание"/>
+                          <pic:cNvPicPr/>
+                        </pic:nvPicPr>
+                        <pic:blipFill>
+                          <a:blip r:embed="rId12">
+                            <a:extLst>
+                              <a:ext uri="{28A0092B-C50C-407E-A947-70E740481C1C}">
+                                <a14:useLocalDpi xmlns:a14="http://schemas.microsoft.com/office/drawing/2010/main" val="0"/>
+                              </a:ext>
+                            </a:extLst>
+                          </a:blip>
+                          <a:stretch>
+                            <a:fillRect/>
+                          </a:stretch>
+                        </pic:blipFill>
+                        <pic:spPr>
+                          <a:xfrm>
+                            <a:off x="0" y="0"/>
+                            <a:ext cx="6299835" cy="1445260"/>
+                          </a:xfrm>
+                          <a:prstGeom prst="rect">
+                            <a:avLst/>
+                          </a:prstGeom>
+                        </pic:spPr>
+                      </pic:pic>
+                    </a:graphicData>
+                  </a:graphic>
+                </wp:inline>
+              </w:drawing>
+            </w:r>
           </w:p>
         </w:tc>
       </w:tr>
@@ -3035,6 +3133,99 @@
               <w:contextualSpacing/>
               <w:jc w:val="both"/>
             </w:pPr>
+            <w:r>
+              <w:rPr>
+                <w:noProof/>
+              </w:rPr>
+              <w:drawing>
+                <wp:inline distT="0" distB="0" distL="0" distR="0" wp14:anchorId="1424BFE4" wp14:editId="01D5B980">
+                  <wp:extent cx="6299835" cy="8214360"/>
+                  <wp:effectExtent l="0" t="0" r="0" b="2540"/>
+                  <wp:docPr id="502905775" name="Рисунок 3" descr="Изображение выглядит как текст, снимок экрана, программное обеспечение&#10;&#10;Автоматически созданное описание"/>
+                  <wp:cNvGraphicFramePr>
+                    <a:graphicFrameLocks xmlns:a="http://schemas.openxmlformats.org/drawingml/2006/main" noChangeAspect="1"/>
+                  </wp:cNvGraphicFramePr>
+                  <a:graphic xmlns:a="http://schemas.openxmlformats.org/drawingml/2006/main">
+                    <a:graphicData uri="http://schemas.openxmlformats.org/drawingml/2006/picture">
+                      <pic:pic xmlns:pic="http://schemas.openxmlformats.org/drawingml/2006/picture">
+                        <pic:nvPicPr>
+                          <pic:cNvPr id="502905775" name="Рисунок 3" descr="Изображение выглядит как текст, снимок экрана, программное обеспечение&#10;&#10;Автоматически созданное описание"/>
+                          <pic:cNvPicPr/>
+                        </pic:nvPicPr>
+                        <pic:blipFill>
+                          <a:blip r:embed="rId13">
+                            <a:extLst>
+                              <a:ext uri="{28A0092B-C50C-407E-A947-70E740481C1C}">
+                                <a14:useLocalDpi xmlns:a14="http://schemas.microsoft.com/office/drawing/2010/main" val="0"/>
+                              </a:ext>
+                            </a:extLst>
+                          </a:blip>
+                          <a:stretch>
+                            <a:fillRect/>
+                          </a:stretch>
+                        </pic:blipFill>
+                        <pic:spPr>
+                          <a:xfrm>
+                            <a:off x="0" y="0"/>
+                            <a:ext cx="6299835" cy="8214360"/>
+                          </a:xfrm>
+                          <a:prstGeom prst="rect">
+                            <a:avLst/>
+                          </a:prstGeom>
+                        </pic:spPr>
+                      </pic:pic>
+                    </a:graphicData>
+                  </a:graphic>
+                </wp:inline>
+              </w:drawing>
+            </w:r>
+            <w:r>
+              <w:rPr>
+                <w:noProof/>
+              </w:rPr>
+              <w:lastRenderedPageBreak/>
+              <w:drawing>
+                <wp:inline distT="0" distB="0" distL="0" distR="0" wp14:anchorId="27EFF70C" wp14:editId="64B2CE0A">
+                  <wp:extent cx="5981700" cy="9055100"/>
+                  <wp:effectExtent l="0" t="0" r="0" b="0"/>
+                  <wp:docPr id="666482792" name="Рисунок 4" descr="Изображение выглядит как текст, снимок экрана, программное обеспечение&#10;&#10;Автоматически созданное описание"/>
+                  <wp:cNvGraphicFramePr>
+                    <a:graphicFrameLocks xmlns:a="http://schemas.openxmlformats.org/drawingml/2006/main" noChangeAspect="1"/>
+                  </wp:cNvGraphicFramePr>
+                  <a:graphic xmlns:a="http://schemas.openxmlformats.org/drawingml/2006/main">
+                    <a:graphicData uri="http://schemas.openxmlformats.org/drawingml/2006/picture">
+                      <pic:pic xmlns:pic="http://schemas.openxmlformats.org/drawingml/2006/picture">
+                        <pic:nvPicPr>
+                          <pic:cNvPr id="666482792" name="Рисунок 4" descr="Изображение выглядит как текст, снимок экрана, программное обеспечение&#10;&#10;Автоматически созданное описание"/>
+                          <pic:cNvPicPr/>
+                        </pic:nvPicPr>
+                        <pic:blipFill>
+                          <a:blip r:embed="rId14">
+                            <a:extLst>
+                              <a:ext uri="{28A0092B-C50C-407E-A947-70E740481C1C}">
+                                <a14:useLocalDpi xmlns:a14="http://schemas.microsoft.com/office/drawing/2010/main" val="0"/>
+                              </a:ext>
+                            </a:extLst>
+                          </a:blip>
+                          <a:stretch>
+                            <a:fillRect/>
+                          </a:stretch>
+                        </pic:blipFill>
+                        <pic:spPr>
+                          <a:xfrm>
+                            <a:off x="0" y="0"/>
+                            <a:ext cx="5981700" cy="9055100"/>
+                          </a:xfrm>
+                          <a:prstGeom prst="rect">
+                            <a:avLst/>
+                          </a:prstGeom>
+                        </pic:spPr>
+                      </pic:pic>
+                    </a:graphicData>
+                  </a:graphic>
+                </wp:inline>
+              </w:drawing>
+            </w:r>
           </w:p>
         </w:tc>
       </w:tr>
@@ -3064,6 +3255,7 @@
                 <w:i/>
                 <w:iCs/>
               </w:rPr>
+              <w:lastRenderedPageBreak/>
               <w:t>Ответ:</w:t>
             </w:r>
           </w:p>
@@ -3108,6 +3300,52 @@
               <w:contextualSpacing/>
               <w:jc w:val="both"/>
             </w:pPr>
+            <w:r>
+              <w:rPr>
+                <w:noProof/>
+              </w:rPr>
+              <w:drawing>
+                <wp:inline distT="0" distB="0" distL="0" distR="0" wp14:anchorId="68638B93" wp14:editId="6B68A42F">
+                  <wp:extent cx="6299835" cy="1250950"/>
+                  <wp:effectExtent l="0" t="0" r="0" b="6350"/>
+                  <wp:docPr id="1796122950" name="Рисунок 5" descr="Изображение выглядит как текст, снимок экрана, Шрифт&#10;&#10;Автоматически созданное описание"/>
+                  <wp:cNvGraphicFramePr>
+                    <a:graphicFrameLocks xmlns:a="http://schemas.openxmlformats.org/drawingml/2006/main" noChangeAspect="1"/>
+                  </wp:cNvGraphicFramePr>
+                  <a:graphic xmlns:a="http://schemas.openxmlformats.org/drawingml/2006/main">
+                    <a:graphicData uri="http://schemas.openxmlformats.org/drawingml/2006/picture">
+                      <pic:pic xmlns:pic="http://schemas.openxmlformats.org/drawingml/2006/picture">
+                        <pic:nvPicPr>
+                          <pic:cNvPr id="1796122950" name="Рисунок 5" descr="Изображение выглядит как текст, снимок экрана, Шрифт&#10;&#10;Автоматически созданное описание"/>
+                          <pic:cNvPicPr/>
+                        </pic:nvPicPr>
+                        <pic:blipFill>
+                          <a:blip r:embed="rId15" cstate="print">
+                            <a:extLst>
+                              <a:ext uri="{28A0092B-C50C-407E-A947-70E740481C1C}">
+                                <a14:useLocalDpi xmlns:a14="http://schemas.microsoft.com/office/drawing/2010/main" val="0"/>
+                              </a:ext>
+                            </a:extLst>
+                          </a:blip>
+                          <a:stretch>
+                            <a:fillRect/>
+                          </a:stretch>
+                        </pic:blipFill>
+                        <pic:spPr>
+                          <a:xfrm>
+                            <a:off x="0" y="0"/>
+                            <a:ext cx="6299835" cy="1250950"/>
+                          </a:xfrm>
+                          <a:prstGeom prst="rect">
+                            <a:avLst/>
+                          </a:prstGeom>
+                        </pic:spPr>
+                      </pic:pic>
+                    </a:graphicData>
+                  </a:graphic>
+                </wp:inline>
+              </w:drawing>
+            </w:r>
           </w:p>
         </w:tc>
       </w:tr>
@@ -3617,7 +3855,6 @@
                 <w:color w:val="000000" w:themeColor="text1"/>
                 <w:szCs w:val="28"/>
               </w:rPr>
-              <w:lastRenderedPageBreak/>
               <w:t>1. каждый узел либо красный, либо черный;</w:t>
             </w:r>
           </w:p>
@@ -3733,6 +3970,7 @@
                 <w:color w:val="000000" w:themeColor="text1"/>
                 <w:szCs w:val="28"/>
               </w:rPr>
+              <w:lastRenderedPageBreak/>
               <w:drawing>
                 <wp:inline distT="0" distB="0" distL="0" distR="0" wp14:anchorId="01505E00" wp14:editId="0332E937">
                   <wp:extent cx="4348043" cy="2162518"/>
@@ -3763,13 +4001,13 @@
                           </pic:cNvPicPr>
                         </pic:nvPicPr>
                         <pic:blipFill>
-                          <a:blip r:embed="rId11" cstate="print">
+                          <a:blip r:embed="rId16" cstate="print">
                             <a:extLst>
                               <a:ext uri="{28A0092B-C50C-407E-A947-70E740481C1C}">
                                 <a14:useLocalDpi xmlns:a14="http://schemas.microsoft.com/office/drawing/2010/main" val="0"/>
                               </a:ext>
                               <a:ext uri="{96DAC541-7B7A-43D3-8B79-37D633B846F1}">
-                                <asvg:svgBlip xmlns:asvg="http://schemas.microsoft.com/office/drawing/2016/SVG/main" r:embed="rId12"/>
+                                <asvg:svgBlip xmlns:asvg="http://schemas.microsoft.com/office/drawing/2016/SVG/main" r:embed="rId17"/>
                               </a:ext>
                             </a:extLst>
                           </a:blip>
@@ -4393,7 +4631,6 @@
               <w:rPr>
                 <w:b/>
               </w:rPr>
-              <w:lastRenderedPageBreak/>
               <w:t>Задани</w:t>
             </w:r>
             <w:r>
@@ -4510,6 +4747,7 @@
                 <w:i/>
                 <w:iCs/>
               </w:rPr>
+              <w:lastRenderedPageBreak/>
               <w:t>Решение:</w:t>
             </w:r>
           </w:p>
@@ -5015,7 +5253,6 @@
                 <w:i/>
                 <w:iCs/>
               </w:rPr>
-              <w:lastRenderedPageBreak/>
               <w:t>Задача:</w:t>
             </w:r>
           </w:p>
@@ -5204,6 +5441,7 @@
                 <w:i/>
                 <w:iCs/>
               </w:rPr>
+              <w:lastRenderedPageBreak/>
               <w:t>Ответ:</w:t>
             </w:r>
           </w:p>
@@ -5259,7 +5497,7 @@
       </w:pPr>
     </w:p>
     <w:sectPr>
-      <w:footerReference w:type="default" r:id="rId13"/>
+      <w:footerReference w:type="default" r:id="rId18"/>
       <w:pgSz w:w="11906" w:h="16838"/>
       <w:pgMar w:top="851" w:right="851" w:bottom="1134" w:left="1134" w:header="709" w:footer="709" w:gutter="0"/>
       <w:cols w:space="708"/>

</xml_diff>